<commit_message>
* Bilder mit weißem Hintergrund
</commit_message>
<xml_diff>
--- a/Project Work/2012-05-xx_UT_Jan Rehwaldt_Transformation Example Secure Tropos -- BPMN.docx
+++ b/Project Work/2012-05-xx_UT_Jan Rehwaldt_Transformation Example Secure Tropos -- BPMN.docx
@@ -24,8 +24,16 @@
         <w:rPr>
           <w:lang w:val="en-US"/>
         </w:rPr>
-        <w:t>Secure Tropos</w:t>
-      </w:r>
+        <w:t xml:space="preserve">Secure </w:t>
+      </w:r>
+      <w:proofErr w:type="spellStart"/>
+      <w:r>
+        <w:rPr>
+          <w:lang w:val="en-US"/>
+        </w:rPr>
+        <w:t>Tropos</w:t>
+      </w:r>
+      <w:proofErr w:type="spellEnd"/>
       <w:r>
         <w:rPr>
           <w:lang w:val="en-US"/>
@@ -178,7 +186,21 @@
         <w:rPr>
           <w:lang w:val="en-US"/>
         </w:rPr>
-        <w:t xml:space="preserve">Secure Tropos’ </w:t>
+        <w:t xml:space="preserve">Secure </w:t>
+      </w:r>
+      <w:proofErr w:type="spellStart"/>
+      <w:r>
+        <w:rPr>
+          <w:lang w:val="en-US"/>
+        </w:rPr>
+        <w:t>Tropos</w:t>
+      </w:r>
+      <w:proofErr w:type="spellEnd"/>
+      <w:r>
+        <w:rPr>
+          <w:lang w:val="en-US"/>
+        </w:rPr>
+        <w:t xml:space="preserve">’ </w:t>
       </w:r>
       <w:r>
         <w:rPr>
@@ -224,10 +246,10 @@
           <w:lang w:eastAsia="de-DE"/>
         </w:rPr>
         <w:drawing>
-          <wp:inline distT="0" distB="0" distL="0" distR="0" wp14:anchorId="2D272ADA" wp14:editId="52A3AED5">
-            <wp:extent cx="5759374" cy="2731325"/>
-            <wp:effectExtent l="0" t="0" r="0" b="0"/>
-            <wp:docPr id="4" name="Grafik 4" descr="C:\Dokumente\Ausbildung\UT-12SS-Principles of Secure Software Design\exercises\Project Work\2012-05-xx_UT_Jan Rehwaldt_Transformation Rules Secure Tropos -- BPMN_#1 Asset model_TR1.png"/>
+          <wp:inline distT="0" distB="0" distL="0" distR="0">
+            <wp:extent cx="6103620" cy="3253740"/>
+            <wp:effectExtent l="0" t="0" r="0" b="3810"/>
+            <wp:docPr id="6" name="Grafik 6" descr="C:\Dokumente\ausbildung\ut-12ss-principles of secure software design\exercises\project work\2012-05-xx_UT_Jan Rehwaldt_Transformation Rules Secure Tropos -- BPMN_#1 Asset model_TR1.png"/>
             <wp:cNvGraphicFramePr>
               <a:graphicFrameLocks xmlns:a="http://schemas.openxmlformats.org/drawingml/2006/main" noChangeAspect="1"/>
             </wp:cNvGraphicFramePr>
@@ -235,12 +257,12 @@
               <a:graphicData uri="http://schemas.openxmlformats.org/drawingml/2006/picture">
                 <pic:pic xmlns:pic="http://schemas.openxmlformats.org/drawingml/2006/picture">
                   <pic:nvPicPr>
-                    <pic:cNvPr id="0" name="Picture 1" descr="C:\Dokumente\Ausbildung\UT-12SS-Principles of Secure Software Design\exercises\Project Work\2012-05-xx_UT_Jan Rehwaldt_Transformation Rules Secure Tropos -- BPMN_#1 Asset model_TR1.png"/>
+                    <pic:cNvPr id="0" name="Picture 1" descr="C:\Dokumente\ausbildung\ut-12ss-principles of secure software design\exercises\project work\2012-05-xx_UT_Jan Rehwaldt_Transformation Rules Secure Tropos -- BPMN_#1 Asset model_TR1.png"/>
                     <pic:cNvPicPr>
                       <a:picLocks noChangeAspect="1" noChangeArrowheads="1"/>
                     </pic:cNvPicPr>
                   </pic:nvPicPr>
-                  <pic:blipFill rotWithShape="1">
+                  <pic:blipFill>
                     <a:blip r:embed="rId7">
                       <a:extLst>
                         <a:ext uri="{28A0092B-C50C-407E-A947-70E740481C1C}">
@@ -248,13 +270,15 @@
                         </a:ext>
                       </a:extLst>
                     </a:blip>
-                    <a:srcRect t="5426" b="5426"/>
-                    <a:stretch/>
+                    <a:srcRect/>
+                    <a:stretch>
+                      <a:fillRect/>
+                    </a:stretch>
                   </pic:blipFill>
                   <pic:spPr bwMode="auto">
                     <a:xfrm>
                       <a:off x="0" y="0"/>
-                      <a:ext cx="5759450" cy="2731361"/>
+                      <a:ext cx="6103620" cy="3253740"/>
                     </a:xfrm>
                     <a:prstGeom prst="rect">
                       <a:avLst/>
@@ -263,11 +287,6 @@
                     <a:ln>
                       <a:noFill/>
                     </a:ln>
-                    <a:extLst>
-                      <a:ext uri="{53640926-AAD7-44D8-BBD7-CCE9431645EC}">
-                        <a14:shadowObscured xmlns:a14="http://schemas.microsoft.com/office/drawing/2010/main"/>
-                      </a:ext>
-                    </a:extLst>
                   </pic:spPr>
                 </pic:pic>
               </a:graphicData>
@@ -275,6 +294,13 @@
           </wp:inline>
         </w:drawing>
       </w:r>
+      <w:r>
+        <w:rPr>
+          <w:noProof/>
+          <w:lang w:eastAsia="de-DE"/>
+        </w:rPr>
+        <w:t xml:space="preserve"> </w:t>
+      </w:r>
     </w:p>
     <w:p>
       <w:pPr>
@@ -315,7 +341,21 @@
           <w:lang w:val="en-US"/>
         </w:rPr>
         <w:tab/>
-        <w:t xml:space="preserve">Secure Tropos’ </w:t>
+        <w:t xml:space="preserve">Secure </w:t>
+      </w:r>
+      <w:proofErr w:type="spellStart"/>
+      <w:r>
+        <w:rPr>
+          <w:lang w:val="en-US"/>
+        </w:rPr>
+        <w:t>Tropos</w:t>
+      </w:r>
+      <w:proofErr w:type="spellEnd"/>
+      <w:r>
+        <w:rPr>
+          <w:lang w:val="en-US"/>
+        </w:rPr>
+        <w:t xml:space="preserve">’ </w:t>
       </w:r>
       <w:r>
         <w:rPr>
@@ -409,11 +449,19 @@
           <w:lang w:val="en-US"/>
         </w:rPr>
       </w:pPr>
-      <w:r>
-        <w:rPr>
-          <w:lang w:val="en-US"/>
-        </w:rPr>
-        <w:t xml:space="preserve">which is the </w:t>
+      <w:proofErr w:type="gramStart"/>
+      <w:r>
+        <w:rPr>
+          <w:lang w:val="en-US"/>
+        </w:rPr>
+        <w:t>which</w:t>
+      </w:r>
+      <w:proofErr w:type="gramEnd"/>
+      <w:r>
+        <w:rPr>
+          <w:lang w:val="en-US"/>
+        </w:rPr>
+        <w:t xml:space="preserve"> is the </w:t>
       </w:r>
       <w:r>
         <w:rPr>
@@ -458,7 +506,21 @@
         <w:rPr>
           <w:lang w:val="en-US"/>
         </w:rPr>
-        <w:t xml:space="preserve">Note: Secure Tropos’ </w:t>
+        <w:t xml:space="preserve">Note: Secure </w:t>
+      </w:r>
+      <w:proofErr w:type="spellStart"/>
+      <w:r>
+        <w:rPr>
+          <w:lang w:val="en-US"/>
+        </w:rPr>
+        <w:t>Tropos</w:t>
+      </w:r>
+      <w:proofErr w:type="spellEnd"/>
+      <w:r>
+        <w:rPr>
+          <w:lang w:val="en-US"/>
+        </w:rPr>
+        <w:t xml:space="preserve">’ </w:t>
       </w:r>
       <w:r>
         <w:rPr>
@@ -557,10 +619,10 @@
           <w:lang w:eastAsia="de-DE"/>
         </w:rPr>
         <w:drawing>
-          <wp:inline distT="0" distB="0" distL="0" distR="0" wp14:anchorId="6C76FFB6" wp14:editId="2C3CDD42">
-            <wp:extent cx="5758555" cy="4108862"/>
-            <wp:effectExtent l="0" t="0" r="0" b="6350"/>
-            <wp:docPr id="7" name="Grafik 7" descr="C:\Dokumente\Ausbildung\UT-12SS-Principles of Secure Software Design\exercises\Project Work\2012-05-xx_UT_Jan Rehwaldt_Transformation Rules Secure Tropos -- BPMN_#1 Asset model_TR2_.png"/>
+          <wp:inline distT="0" distB="0" distL="0" distR="0">
+            <wp:extent cx="5760720" cy="4367416"/>
+            <wp:effectExtent l="0" t="0" r="0" b="0"/>
+            <wp:docPr id="10" name="Grafik 10" descr="C:\Dokumente\ausbildung\ut-12ss-principles of secure software design\exercises\project work\2012-05-xx_UT_Jan Rehwaldt_Transformation Rules Secure Tropos -- BPMN_#1 Asset model_TR2.png"/>
             <wp:cNvGraphicFramePr>
               <a:graphicFrameLocks xmlns:a="http://schemas.openxmlformats.org/drawingml/2006/main" noChangeAspect="1"/>
             </wp:cNvGraphicFramePr>
@@ -568,12 +630,12 @@
               <a:graphicData uri="http://schemas.openxmlformats.org/drawingml/2006/picture">
                 <pic:pic xmlns:pic="http://schemas.openxmlformats.org/drawingml/2006/picture">
                   <pic:nvPicPr>
-                    <pic:cNvPr id="0" name="Picture 4" descr="C:\Dokumente\Ausbildung\UT-12SS-Principles of Secure Software Design\exercises\Project Work\2012-05-xx_UT_Jan Rehwaldt_Transformation Rules Secure Tropos -- BPMN_#1 Asset model_TR2_.png"/>
+                    <pic:cNvPr id="0" name="Picture 2" descr="C:\Dokumente\ausbildung\ut-12ss-principles of secure software design\exercises\project work\2012-05-xx_UT_Jan Rehwaldt_Transformation Rules Secure Tropos -- BPMN_#1 Asset model_TR2.png"/>
                     <pic:cNvPicPr>
                       <a:picLocks noChangeAspect="1" noChangeArrowheads="1"/>
                     </pic:cNvPicPr>
                   </pic:nvPicPr>
-                  <pic:blipFill rotWithShape="1">
+                  <pic:blipFill>
                     <a:blip r:embed="rId8">
                       <a:extLst>
                         <a:ext uri="{28A0092B-C50C-407E-A947-70E740481C1C}">
@@ -581,13 +643,15 @@
                         </a:ext>
                       </a:extLst>
                     </a:blip>
-                    <a:srcRect t="2725" b="2997"/>
-                    <a:stretch/>
+                    <a:srcRect/>
+                    <a:stretch>
+                      <a:fillRect/>
+                    </a:stretch>
                   </pic:blipFill>
                   <pic:spPr bwMode="auto">
                     <a:xfrm>
                       <a:off x="0" y="0"/>
-                      <a:ext cx="5760720" cy="4110407"/>
+                      <a:ext cx="5760720" cy="4367416"/>
                     </a:xfrm>
                     <a:prstGeom prst="rect">
                       <a:avLst/>
@@ -596,11 +660,6 @@
                     <a:ln>
                       <a:noFill/>
                     </a:ln>
-                    <a:extLst>
-                      <a:ext uri="{53640926-AAD7-44D8-BBD7-CCE9431645EC}">
-                        <a14:shadowObscured xmlns:a14="http://schemas.microsoft.com/office/drawing/2010/main"/>
-                      </a:ext>
-                    </a:extLst>
                   </pic:spPr>
                 </pic:pic>
               </a:graphicData>
@@ -635,7 +694,21 @@
           <w:lang w:val="en-US"/>
         </w:rPr>
         <w:tab/>
-        <w:t xml:space="preserve">Secure Tropos’ </w:t>
+        <w:t xml:space="preserve">Secure </w:t>
+      </w:r>
+      <w:proofErr w:type="spellStart"/>
+      <w:r>
+        <w:rPr>
+          <w:lang w:val="en-US"/>
+        </w:rPr>
+        <w:t>Tropos</w:t>
+      </w:r>
+      <w:proofErr w:type="spellEnd"/>
+      <w:r>
+        <w:rPr>
+          <w:lang w:val="en-US"/>
+        </w:rPr>
+        <w:t xml:space="preserve">’ </w:t>
       </w:r>
       <w:r>
         <w:rPr>
@@ -729,11 +802,19 @@
           <w:lang w:val="en-US"/>
         </w:rPr>
       </w:pPr>
-      <w:r>
-        <w:rPr>
-          <w:lang w:val="en-US"/>
-        </w:rPr>
-        <w:t xml:space="preserve">which is the </w:t>
+      <w:proofErr w:type="gramStart"/>
+      <w:r>
+        <w:rPr>
+          <w:lang w:val="en-US"/>
+        </w:rPr>
+        <w:t>which</w:t>
+      </w:r>
+      <w:proofErr w:type="gramEnd"/>
+      <w:r>
+        <w:rPr>
+          <w:lang w:val="en-US"/>
+        </w:rPr>
+        <w:t xml:space="preserve"> is the </w:t>
       </w:r>
       <w:r>
         <w:rPr>
@@ -900,10 +981,10 @@
           <w:lang w:eastAsia="de-DE"/>
         </w:rPr>
         <w:drawing>
-          <wp:inline distT="0" distB="0" distL="0" distR="0" wp14:anchorId="3600F549" wp14:editId="5DCEAFDC">
-            <wp:extent cx="5758556" cy="4120738"/>
+          <wp:inline distT="0" distB="0" distL="0" distR="0">
+            <wp:extent cx="5760720" cy="4367416"/>
             <wp:effectExtent l="0" t="0" r="0" b="0"/>
-            <wp:docPr id="8" name="Grafik 8" descr="C:\Dokumente\Ausbildung\UT-12SS-Principles of Secure Software Design\exercises\Project Work\2012-05-xx_UT_Jan Rehwaldt_Transformation Rules Secure Tropos -- BPMN_#1 Asset model_TR3.png"/>
+            <wp:docPr id="11" name="Grafik 11" descr="C:\Dokumente\ausbildung\ut-12ss-principles of secure software design\exercises\project work\2012-05-xx_UT_Jan Rehwaldt_Transformation Rules Secure Tropos -- BPMN_#1 Asset model_TR3.png"/>
             <wp:cNvGraphicFramePr>
               <a:graphicFrameLocks xmlns:a="http://schemas.openxmlformats.org/drawingml/2006/main" noChangeAspect="1"/>
             </wp:cNvGraphicFramePr>
@@ -911,12 +992,12 @@
               <a:graphicData uri="http://schemas.openxmlformats.org/drawingml/2006/picture">
                 <pic:pic xmlns:pic="http://schemas.openxmlformats.org/drawingml/2006/picture">
                   <pic:nvPicPr>
-                    <pic:cNvPr id="0" name="Picture 5" descr="C:\Dokumente\Ausbildung\UT-12SS-Principles of Secure Software Design\exercises\Project Work\2012-05-xx_UT_Jan Rehwaldt_Transformation Rules Secure Tropos -- BPMN_#1 Asset model_TR3.png"/>
+                    <pic:cNvPr id="0" name="Picture 3" descr="C:\Dokumente\ausbildung\ut-12ss-principles of secure software design\exercises\project work\2012-05-xx_UT_Jan Rehwaldt_Transformation Rules Secure Tropos -- BPMN_#1 Asset model_TR3.png"/>
                     <pic:cNvPicPr>
                       <a:picLocks noChangeAspect="1" noChangeArrowheads="1"/>
                     </pic:cNvPicPr>
                   </pic:nvPicPr>
-                  <pic:blipFill rotWithShape="1">
+                  <pic:blipFill>
                     <a:blip r:embed="rId9">
                       <a:extLst>
                         <a:ext uri="{28A0092B-C50C-407E-A947-70E740481C1C}">
@@ -924,13 +1005,15 @@
                         </a:ext>
                       </a:extLst>
                     </a:blip>
-                    <a:srcRect t="2725" b="2725"/>
-                    <a:stretch/>
+                    <a:srcRect/>
+                    <a:stretch>
+                      <a:fillRect/>
+                    </a:stretch>
                   </pic:blipFill>
                   <pic:spPr bwMode="auto">
                     <a:xfrm>
                       <a:off x="0" y="0"/>
-                      <a:ext cx="5760720" cy="4122286"/>
+                      <a:ext cx="5760720" cy="4367416"/>
                     </a:xfrm>
                     <a:prstGeom prst="rect">
                       <a:avLst/>
@@ -939,11 +1022,6 @@
                     <a:ln>
                       <a:noFill/>
                     </a:ln>
-                    <a:extLst>
-                      <a:ext uri="{53640926-AAD7-44D8-BBD7-CCE9431645EC}">
-                        <a14:shadowObscured xmlns:a14="http://schemas.microsoft.com/office/drawing/2010/main"/>
-                      </a:ext>
-                    </a:extLst>
                   </pic:spPr>
                 </pic:pic>
               </a:graphicData>
@@ -998,7 +1076,21 @@
         <w:rPr>
           <w:lang w:val="en-US"/>
         </w:rPr>
-        <w:t xml:space="preserve">Secure Tropos’ </w:t>
+        <w:t xml:space="preserve">Secure </w:t>
+      </w:r>
+      <w:proofErr w:type="spellStart"/>
+      <w:r>
+        <w:rPr>
+          <w:lang w:val="en-US"/>
+        </w:rPr>
+        <w:t>Tropos</w:t>
+      </w:r>
+      <w:proofErr w:type="spellEnd"/>
+      <w:r>
+        <w:rPr>
+          <w:lang w:val="en-US"/>
+        </w:rPr>
+        <w:t xml:space="preserve">’ </w:t>
       </w:r>
       <w:r>
         <w:rPr>
@@ -1045,10 +1137,10 @@
           <w:lang w:eastAsia="de-DE"/>
         </w:rPr>
         <w:drawing>
-          <wp:inline distT="0" distB="0" distL="0" distR="0" wp14:anchorId="5D3D698E" wp14:editId="1807563D">
-            <wp:extent cx="5758556" cy="4108862"/>
-            <wp:effectExtent l="0" t="0" r="0" b="6350"/>
-            <wp:docPr id="9" name="Grafik 9" descr="C:\Dokumente\Ausbildung\UT-12SS-Principles of Secure Software Design\exercises\Project Work\2012-05-xx_UT_Jan Rehwaldt_Transformation Rules Secure Tropos -- BPMN_#1 Asset model_TR4.png"/>
+          <wp:inline distT="0" distB="0" distL="0" distR="0">
+            <wp:extent cx="5760720" cy="4367416"/>
+            <wp:effectExtent l="0" t="0" r="0" b="0"/>
+            <wp:docPr id="22" name="Grafik 22" descr="C:\Dokumente\ausbildung\ut-12ss-principles of secure software design\exercises\project work\2012-05-xx_UT_Jan Rehwaldt_Transformation Rules Secure Tropos -- BPMN_#1 Asset model_TR4.png"/>
             <wp:cNvGraphicFramePr>
               <a:graphicFrameLocks xmlns:a="http://schemas.openxmlformats.org/drawingml/2006/main" noChangeAspect="1"/>
             </wp:cNvGraphicFramePr>
@@ -1056,12 +1148,12 @@
               <a:graphicData uri="http://schemas.openxmlformats.org/drawingml/2006/picture">
                 <pic:pic xmlns:pic="http://schemas.openxmlformats.org/drawingml/2006/picture">
                   <pic:nvPicPr>
-                    <pic:cNvPr id="0" name="Picture 6" descr="C:\Dokumente\Ausbildung\UT-12SS-Principles of Secure Software Design\exercises\Project Work\2012-05-xx_UT_Jan Rehwaldt_Transformation Rules Secure Tropos -- BPMN_#1 Asset model_TR4.png"/>
+                    <pic:cNvPr id="0" name="Picture 4" descr="C:\Dokumente\ausbildung\ut-12ss-principles of secure software design\exercises\project work\2012-05-xx_UT_Jan Rehwaldt_Transformation Rules Secure Tropos -- BPMN_#1 Asset model_TR4.png"/>
                     <pic:cNvPicPr>
                       <a:picLocks noChangeAspect="1" noChangeArrowheads="1"/>
                     </pic:cNvPicPr>
                   </pic:nvPicPr>
-                  <pic:blipFill rotWithShape="1">
+                  <pic:blipFill>
                     <a:blip r:embed="rId10">
                       <a:extLst>
                         <a:ext uri="{28A0092B-C50C-407E-A947-70E740481C1C}">
@@ -1069,13 +1161,15 @@
                         </a:ext>
                       </a:extLst>
                     </a:blip>
-                    <a:srcRect t="2725" b="2997"/>
-                    <a:stretch/>
+                    <a:srcRect/>
+                    <a:stretch>
+                      <a:fillRect/>
+                    </a:stretch>
                   </pic:blipFill>
                   <pic:spPr bwMode="auto">
                     <a:xfrm>
                       <a:off x="0" y="0"/>
-                      <a:ext cx="5760720" cy="4110406"/>
+                      <a:ext cx="5760720" cy="4367416"/>
                     </a:xfrm>
                     <a:prstGeom prst="rect">
                       <a:avLst/>
@@ -1084,11 +1178,6 @@
                     <a:ln>
                       <a:noFill/>
                     </a:ln>
-                    <a:extLst>
-                      <a:ext uri="{53640926-AAD7-44D8-BBD7-CCE9431645EC}">
-                        <a14:shadowObscured xmlns:a14="http://schemas.microsoft.com/office/drawing/2010/main"/>
-                      </a:ext>
-                    </a:extLst>
                   </pic:spPr>
                 </pic:pic>
               </a:graphicData>
@@ -1196,10 +1285,10 @@
           <w:lang w:eastAsia="de-DE"/>
         </w:rPr>
         <w:drawing>
-          <wp:inline distT="0" distB="0" distL="0" distR="0" wp14:anchorId="6C8419FB" wp14:editId="22E59863">
-            <wp:extent cx="5758558" cy="4108863"/>
-            <wp:effectExtent l="0" t="0" r="0" b="6350"/>
-            <wp:docPr id="12" name="Grafik 12" descr="C:\Dokumente\Ausbildung\UT-12SS-Principles of Secure Software Design\exercises\Project Work\2012-05-xx_UT_Jan Rehwaldt_Transformation Rules Secure Tropos -- BPMN_#1 Asset model_TR5.png"/>
+          <wp:inline distT="0" distB="0" distL="0" distR="0">
+            <wp:extent cx="5760720" cy="4367416"/>
+            <wp:effectExtent l="0" t="0" r="0" b="0"/>
+            <wp:docPr id="23" name="Grafik 23" descr="C:\Dokumente\ausbildung\ut-12ss-principles of secure software design\exercises\project work\2012-05-xx_UT_Jan Rehwaldt_Transformation Rules Secure Tropos -- BPMN_#1 Asset model_TR5.png"/>
             <wp:cNvGraphicFramePr>
               <a:graphicFrameLocks xmlns:a="http://schemas.openxmlformats.org/drawingml/2006/main" noChangeAspect="1"/>
             </wp:cNvGraphicFramePr>
@@ -1207,12 +1296,12 @@
               <a:graphicData uri="http://schemas.openxmlformats.org/drawingml/2006/picture">
                 <pic:pic xmlns:pic="http://schemas.openxmlformats.org/drawingml/2006/picture">
                   <pic:nvPicPr>
-                    <pic:cNvPr id="0" name="Picture 9" descr="C:\Dokumente\Ausbildung\UT-12SS-Principles of Secure Software Design\exercises\Project Work\2012-05-xx_UT_Jan Rehwaldt_Transformation Rules Secure Tropos -- BPMN_#1 Asset model_TR5.png"/>
+                    <pic:cNvPr id="0" name="Picture 5" descr="C:\Dokumente\ausbildung\ut-12ss-principles of secure software design\exercises\project work\2012-05-xx_UT_Jan Rehwaldt_Transformation Rules Secure Tropos -- BPMN_#1 Asset model_TR5.png"/>
                     <pic:cNvPicPr>
                       <a:picLocks noChangeAspect="1" noChangeArrowheads="1"/>
                     </pic:cNvPicPr>
                   </pic:nvPicPr>
-                  <pic:blipFill rotWithShape="1">
+                  <pic:blipFill>
                     <a:blip r:embed="rId11">
                       <a:extLst>
                         <a:ext uri="{28A0092B-C50C-407E-A947-70E740481C1C}">
@@ -1220,13 +1309,15 @@
                         </a:ext>
                       </a:extLst>
                     </a:blip>
-                    <a:srcRect t="2725" b="2997"/>
-                    <a:stretch/>
+                    <a:srcRect/>
+                    <a:stretch>
+                      <a:fillRect/>
+                    </a:stretch>
                   </pic:blipFill>
                   <pic:spPr bwMode="auto">
                     <a:xfrm>
                       <a:off x="0" y="0"/>
-                      <a:ext cx="5760720" cy="4110406"/>
+                      <a:ext cx="5760720" cy="4367416"/>
                     </a:xfrm>
                     <a:prstGeom prst="rect">
                       <a:avLst/>
@@ -1235,11 +1326,6 @@
                     <a:ln>
                       <a:noFill/>
                     </a:ln>
-                    <a:extLst>
-                      <a:ext uri="{53640926-AAD7-44D8-BBD7-CCE9431645EC}">
-                        <a14:shadowObscured xmlns:a14="http://schemas.microsoft.com/office/drawing/2010/main"/>
-                      </a:ext>
-                    </a:extLst>
                   </pic:spPr>
                 </pic:pic>
               </a:graphicData>
@@ -1360,10 +1446,10 @@
           <w:lang w:eastAsia="de-DE"/>
         </w:rPr>
         <w:drawing>
-          <wp:inline distT="0" distB="0" distL="0" distR="0" wp14:anchorId="5D13DE83" wp14:editId="5E4C2B8B">
-            <wp:extent cx="5758557" cy="4085112"/>
+          <wp:inline distT="0" distB="0" distL="0" distR="0">
+            <wp:extent cx="5760720" cy="4367416"/>
             <wp:effectExtent l="0" t="0" r="0" b="0"/>
-            <wp:docPr id="13" name="Grafik 13" descr="C:\Dokumente\Ausbildung\UT-12SS-Principles of Secure Software Design\exercises\Project Work\2012-05-xx_UT_Jan Rehwaldt_Transformation Rules Secure Tropos -- BPMN_#1 Asset model_TR6.png"/>
+            <wp:docPr id="24" name="Grafik 24" descr="C:\Dokumente\ausbildung\ut-12ss-principles of secure software design\exercises\project work\2012-05-xx_UT_Jan Rehwaldt_Transformation Rules Secure Tropos -- BPMN_#1 Asset model_TR6.png"/>
             <wp:cNvGraphicFramePr>
               <a:graphicFrameLocks xmlns:a="http://schemas.openxmlformats.org/drawingml/2006/main" noChangeAspect="1"/>
             </wp:cNvGraphicFramePr>
@@ -1371,12 +1457,12 @@
               <a:graphicData uri="http://schemas.openxmlformats.org/drawingml/2006/picture">
                 <pic:pic xmlns:pic="http://schemas.openxmlformats.org/drawingml/2006/picture">
                   <pic:nvPicPr>
-                    <pic:cNvPr id="0" name="Picture 10" descr="C:\Dokumente\Ausbildung\UT-12SS-Principles of Secure Software Design\exercises\Project Work\2012-05-xx_UT_Jan Rehwaldt_Transformation Rules Secure Tropos -- BPMN_#1 Asset model_TR6.png"/>
+                    <pic:cNvPr id="0" name="Picture 6" descr="C:\Dokumente\ausbildung\ut-12ss-principles of secure software design\exercises\project work\2012-05-xx_UT_Jan Rehwaldt_Transformation Rules Secure Tropos -- BPMN_#1 Asset model_TR6.png"/>
                     <pic:cNvPicPr>
                       <a:picLocks noChangeAspect="1" noChangeArrowheads="1"/>
                     </pic:cNvPicPr>
                   </pic:nvPicPr>
-                  <pic:blipFill rotWithShape="1">
+                  <pic:blipFill>
                     <a:blip r:embed="rId12">
                       <a:extLst>
                         <a:ext uri="{28A0092B-C50C-407E-A947-70E740481C1C}">
@@ -1384,13 +1470,15 @@
                         </a:ext>
                       </a:extLst>
                     </a:blip>
-                    <a:srcRect t="2997" b="3270"/>
-                    <a:stretch/>
+                    <a:srcRect/>
+                    <a:stretch>
+                      <a:fillRect/>
+                    </a:stretch>
                   </pic:blipFill>
                   <pic:spPr bwMode="auto">
                     <a:xfrm>
                       <a:off x="0" y="0"/>
-                      <a:ext cx="5760720" cy="4086646"/>
+                      <a:ext cx="5760720" cy="4367416"/>
                     </a:xfrm>
                     <a:prstGeom prst="rect">
                       <a:avLst/>
@@ -1399,11 +1487,6 @@
                     <a:ln>
                       <a:noFill/>
                     </a:ln>
-                    <a:extLst>
-                      <a:ext uri="{53640926-AAD7-44D8-BBD7-CCE9431645EC}">
-                        <a14:shadowObscured xmlns:a14="http://schemas.microsoft.com/office/drawing/2010/main"/>
-                      </a:ext>
-                    </a:extLst>
                   </pic:spPr>
                 </pic:pic>
               </a:graphicData>
@@ -1430,6 +1513,7 @@
           <w:b/>
           <w:lang w:val="en-US"/>
         </w:rPr>
+        <w:lastRenderedPageBreak/>
         <w:t>TR7.</w:t>
       </w:r>
       <w:r>
@@ -1591,10 +1675,10 @@
           <w:lang w:eastAsia="de-DE"/>
         </w:rPr>
         <w:drawing>
-          <wp:inline distT="0" distB="0" distL="0" distR="0" wp14:anchorId="2B2F592D" wp14:editId="527CD97B">
-            <wp:extent cx="5758557" cy="4085112"/>
+          <wp:inline distT="0" distB="0" distL="0" distR="0">
+            <wp:extent cx="5760720" cy="4367416"/>
             <wp:effectExtent l="0" t="0" r="0" b="0"/>
-            <wp:docPr id="14" name="Grafik 14" descr="C:\Dokumente\Ausbildung\UT-12SS-Principles of Secure Software Design\exercises\Project Work\2012-05-xx_UT_Jan Rehwaldt_Transformation Rules Secure Tropos -- BPMN_#1 Asset model_TR7.png"/>
+            <wp:docPr id="25" name="Grafik 25" descr="C:\Dokumente\ausbildung\ut-12ss-principles of secure software design\exercises\project work\2012-05-xx_UT_Jan Rehwaldt_Transformation Rules Secure Tropos -- BPMN_#1 Asset model_TR7.png"/>
             <wp:cNvGraphicFramePr>
               <a:graphicFrameLocks xmlns:a="http://schemas.openxmlformats.org/drawingml/2006/main" noChangeAspect="1"/>
             </wp:cNvGraphicFramePr>
@@ -1602,12 +1686,12 @@
               <a:graphicData uri="http://schemas.openxmlformats.org/drawingml/2006/picture">
                 <pic:pic xmlns:pic="http://schemas.openxmlformats.org/drawingml/2006/picture">
                   <pic:nvPicPr>
-                    <pic:cNvPr id="0" name="Picture 11" descr="C:\Dokumente\Ausbildung\UT-12SS-Principles of Secure Software Design\exercises\Project Work\2012-05-xx_UT_Jan Rehwaldt_Transformation Rules Secure Tropos -- BPMN_#1 Asset model_TR7.png"/>
+                    <pic:cNvPr id="0" name="Picture 7" descr="C:\Dokumente\ausbildung\ut-12ss-principles of secure software design\exercises\project work\2012-05-xx_UT_Jan Rehwaldt_Transformation Rules Secure Tropos -- BPMN_#1 Asset model_TR7.png"/>
                     <pic:cNvPicPr>
                       <a:picLocks noChangeAspect="1" noChangeArrowheads="1"/>
                     </pic:cNvPicPr>
                   </pic:nvPicPr>
-                  <pic:blipFill rotWithShape="1">
+                  <pic:blipFill>
                     <a:blip r:embed="rId13">
                       <a:extLst>
                         <a:ext uri="{28A0092B-C50C-407E-A947-70E740481C1C}">
@@ -1615,13 +1699,15 @@
                         </a:ext>
                       </a:extLst>
                     </a:blip>
-                    <a:srcRect t="2998" b="3269"/>
-                    <a:stretch/>
+                    <a:srcRect/>
+                    <a:stretch>
+                      <a:fillRect/>
+                    </a:stretch>
                   </pic:blipFill>
                   <pic:spPr bwMode="auto">
                     <a:xfrm>
                       <a:off x="0" y="0"/>
-                      <a:ext cx="5760720" cy="4086646"/>
+                      <a:ext cx="5760720" cy="4367416"/>
                     </a:xfrm>
                     <a:prstGeom prst="rect">
                       <a:avLst/>
@@ -1630,11 +1716,6 @@
                     <a:ln>
                       <a:noFill/>
                     </a:ln>
-                    <a:extLst>
-                      <a:ext uri="{53640926-AAD7-44D8-BBD7-CCE9431645EC}">
-                        <a14:shadowObscured xmlns:a14="http://schemas.microsoft.com/office/drawing/2010/main"/>
-                      </a:ext>
-                    </a:extLst>
                   </pic:spPr>
                 </pic:pic>
               </a:graphicData>
@@ -1674,7 +1755,21 @@
         <w:rPr>
           <w:lang w:val="en-US"/>
         </w:rPr>
-        <w:t>For each Secure Tropos’ Security Constraint add a BPMN’s Annotation to the model associated with the target object as transformed in previous steps.</w:t>
+        <w:t xml:space="preserve">For each Secure </w:t>
+      </w:r>
+      <w:proofErr w:type="spellStart"/>
+      <w:r>
+        <w:rPr>
+          <w:lang w:val="en-US"/>
+        </w:rPr>
+        <w:t>Tropos</w:t>
+      </w:r>
+      <w:proofErr w:type="spellEnd"/>
+      <w:r>
+        <w:rPr>
+          <w:lang w:val="en-US"/>
+        </w:rPr>
+        <w:t>’ Security Constraint add a BPMN’s Annotation to the model associated with the target object as transformed in previous steps.</w:t>
       </w:r>
     </w:p>
     <w:p>
@@ -1695,10 +1790,10 @@
           <w:lang w:eastAsia="de-DE"/>
         </w:rPr>
         <w:drawing>
-          <wp:inline distT="0" distB="0" distL="0" distR="0" wp14:anchorId="1AB01E20" wp14:editId="71806E50">
-            <wp:extent cx="5758558" cy="4108863"/>
-            <wp:effectExtent l="0" t="0" r="0" b="6350"/>
-            <wp:docPr id="15" name="Grafik 15" descr="C:\Dokumente\Ausbildung\UT-12SS-Principles of Secure Software Design\exercises\Project Work\2012-05-xx_UT_Jan Rehwaldt_Transformation Rules Secure Tropos -- BPMN_#1 Asset model_TR8.png"/>
+          <wp:inline distT="0" distB="0" distL="0" distR="0">
+            <wp:extent cx="5760720" cy="4367416"/>
+            <wp:effectExtent l="0" t="0" r="0" b="0"/>
+            <wp:docPr id="26" name="Grafik 26" descr="C:\Dokumente\ausbildung\ut-12ss-principles of secure software design\exercises\project work\2012-05-xx_UT_Jan Rehwaldt_Transformation Rules Secure Tropos -- BPMN_#1 Asset model_TR8.png"/>
             <wp:cNvGraphicFramePr>
               <a:graphicFrameLocks xmlns:a="http://schemas.openxmlformats.org/drawingml/2006/main" noChangeAspect="1"/>
             </wp:cNvGraphicFramePr>
@@ -1706,12 +1801,12 @@
               <a:graphicData uri="http://schemas.openxmlformats.org/drawingml/2006/picture">
                 <pic:pic xmlns:pic="http://schemas.openxmlformats.org/drawingml/2006/picture">
                   <pic:nvPicPr>
-                    <pic:cNvPr id="0" name="Picture 12" descr="C:\Dokumente\Ausbildung\UT-12SS-Principles of Secure Software Design\exercises\Project Work\2012-05-xx_UT_Jan Rehwaldt_Transformation Rules Secure Tropos -- BPMN_#1 Asset model_TR8.png"/>
+                    <pic:cNvPr id="0" name="Picture 8" descr="C:\Dokumente\ausbildung\ut-12ss-principles of secure software design\exercises\project work\2012-05-xx_UT_Jan Rehwaldt_Transformation Rules Secure Tropos -- BPMN_#1 Asset model_TR8.png"/>
                     <pic:cNvPicPr>
                       <a:picLocks noChangeAspect="1" noChangeArrowheads="1"/>
                     </pic:cNvPicPr>
                   </pic:nvPicPr>
-                  <pic:blipFill rotWithShape="1">
+                  <pic:blipFill>
                     <a:blip r:embed="rId14">
                       <a:extLst>
                         <a:ext uri="{28A0092B-C50C-407E-A947-70E740481C1C}">
@@ -1719,13 +1814,15 @@
                         </a:ext>
                       </a:extLst>
                     </a:blip>
-                    <a:srcRect t="2725" b="2997"/>
-                    <a:stretch/>
+                    <a:srcRect/>
+                    <a:stretch>
+                      <a:fillRect/>
+                    </a:stretch>
                   </pic:blipFill>
                   <pic:spPr bwMode="auto">
                     <a:xfrm>
                       <a:off x="0" y="0"/>
-                      <a:ext cx="5760720" cy="4110406"/>
+                      <a:ext cx="5760720" cy="4367416"/>
                     </a:xfrm>
                     <a:prstGeom prst="rect">
                       <a:avLst/>
@@ -1734,11 +1831,6 @@
                     <a:ln>
                       <a:noFill/>
                     </a:ln>
-                    <a:extLst>
-                      <a:ext uri="{53640926-AAD7-44D8-BBD7-CCE9431645EC}">
-                        <a14:shadowObscured xmlns:a14="http://schemas.microsoft.com/office/drawing/2010/main"/>
-                      </a:ext>
-                    </a:extLst>
                   </pic:spPr>
                 </pic:pic>
               </a:graphicData>
@@ -2017,9 +2109,9 @@
         </w:rPr>
         <w:drawing>
           <wp:inline distT="0" distB="0" distL="0" distR="0">
-            <wp:extent cx="5754164" cy="6020789"/>
-            <wp:effectExtent l="0" t="0" r="0" b="0"/>
-            <wp:docPr id="16" name="Grafik 16" descr="C:\Dokumente\Ausbildung\UT-12SS-Principles of Secure Software Design\exercises\Project Work\2012-05-xx_UT_Jan Rehwaldt_Transformation Rules Secure Tropos -- BPMN_#2 Threat Definition model_TR9.png"/>
+            <wp:extent cx="5760720" cy="6277193"/>
+            <wp:effectExtent l="0" t="0" r="0" b="9525"/>
+            <wp:docPr id="28" name="Grafik 28" descr="C:\Dokumente\ausbildung\ut-12ss-principles of secure software design\exercises\project work\2012-05-xx_UT_Jan Rehwaldt_Transformation Rules Secure Tropos -- BPMN_#2 Threat Definition model_TR9.png"/>
             <wp:cNvGraphicFramePr>
               <a:graphicFrameLocks xmlns:a="http://schemas.openxmlformats.org/drawingml/2006/main" noChangeAspect="1"/>
             </wp:cNvGraphicFramePr>
@@ -2027,12 +2119,12 @@
               <a:graphicData uri="http://schemas.openxmlformats.org/drawingml/2006/picture">
                 <pic:pic xmlns:pic="http://schemas.openxmlformats.org/drawingml/2006/picture">
                   <pic:nvPicPr>
-                    <pic:cNvPr id="0" name="Picture 13" descr="C:\Dokumente\Ausbildung\UT-12SS-Principles of Secure Software Design\exercises\Project Work\2012-05-xx_UT_Jan Rehwaldt_Transformation Rules Secure Tropos -- BPMN_#2 Threat Definition model_TR9.png"/>
+                    <pic:cNvPr id="0" name="Picture 10" descr="C:\Dokumente\ausbildung\ut-12ss-principles of secure software design\exercises\project work\2012-05-xx_UT_Jan Rehwaldt_Transformation Rules Secure Tropos -- BPMN_#2 Threat Definition model_TR9.png"/>
                     <pic:cNvPicPr>
                       <a:picLocks noChangeAspect="1" noChangeArrowheads="1"/>
                     </pic:cNvPicPr>
                   </pic:nvPicPr>
-                  <pic:blipFill rotWithShape="1">
+                  <pic:blipFill>
                     <a:blip r:embed="rId16">
                       <a:extLst>
                         <a:ext uri="{28A0092B-C50C-407E-A947-70E740481C1C}">
@@ -2040,13 +2132,15 @@
                         </a:ext>
                       </a:extLst>
                     </a:blip>
-                    <a:srcRect t="2082" b="1894"/>
-                    <a:stretch/>
+                    <a:srcRect/>
+                    <a:stretch>
+                      <a:fillRect/>
+                    </a:stretch>
                   </pic:blipFill>
                   <pic:spPr bwMode="auto">
                     <a:xfrm>
                       <a:off x="0" y="0"/>
-                      <a:ext cx="5760720" cy="6027649"/>
+                      <a:ext cx="5760720" cy="6277193"/>
                     </a:xfrm>
                     <a:prstGeom prst="rect">
                       <a:avLst/>
@@ -2055,11 +2149,6 @@
                     <a:ln>
                       <a:noFill/>
                     </a:ln>
-                    <a:extLst>
-                      <a:ext uri="{53640926-AAD7-44D8-BBD7-CCE9431645EC}">
-                        <a14:shadowObscured xmlns:a14="http://schemas.microsoft.com/office/drawing/2010/main"/>
-                      </a:ext>
-                    </a:extLst>
                   </pic:spPr>
                 </pic:pic>
               </a:graphicData>
@@ -2162,9 +2251,9 @@
         </w:rPr>
         <w:drawing>
           <wp:inline distT="0" distB="0" distL="0" distR="0">
-            <wp:extent cx="5759532" cy="6008914"/>
-            <wp:effectExtent l="0" t="0" r="0" b="0"/>
-            <wp:docPr id="17" name="Grafik 17" descr="C:\Dokumente\Ausbildung\UT-12SS-Principles of Secure Software Design\exercises\Project Work\2012-05-xx_UT_Jan Rehwaldt_Transformation Rules Secure Tropos -- BPMN_#2 Threat Definition model_TR10.png"/>
+            <wp:extent cx="5760720" cy="6277193"/>
+            <wp:effectExtent l="0" t="0" r="0" b="9525"/>
+            <wp:docPr id="29" name="Grafik 29" descr="C:\Dokumente\ausbildung\ut-12ss-principles of secure software design\exercises\project work\2012-05-xx_UT_Jan Rehwaldt_Transformation Rules Secure Tropos -- BPMN_#2 Threat Definition model_TR10.png"/>
             <wp:cNvGraphicFramePr>
               <a:graphicFrameLocks xmlns:a="http://schemas.openxmlformats.org/drawingml/2006/main" noChangeAspect="1"/>
             </wp:cNvGraphicFramePr>
@@ -2172,12 +2261,12 @@
               <a:graphicData uri="http://schemas.openxmlformats.org/drawingml/2006/picture">
                 <pic:pic xmlns:pic="http://schemas.openxmlformats.org/drawingml/2006/picture">
                   <pic:nvPicPr>
-                    <pic:cNvPr id="0" name="Picture 14" descr="C:\Dokumente\Ausbildung\UT-12SS-Principles of Secure Software Design\exercises\Project Work\2012-05-xx_UT_Jan Rehwaldt_Transformation Rules Secure Tropos -- BPMN_#2 Threat Definition model_TR10.png"/>
+                    <pic:cNvPr id="0" name="Picture 11" descr="C:\Dokumente\ausbildung\ut-12ss-principles of secure software design\exercises\project work\2012-05-xx_UT_Jan Rehwaldt_Transformation Rules Secure Tropos -- BPMN_#2 Threat Definition model_TR10.png"/>
                     <pic:cNvPicPr>
                       <a:picLocks noChangeAspect="1" noChangeArrowheads="1"/>
                     </pic:cNvPicPr>
                   </pic:nvPicPr>
-                  <pic:blipFill rotWithShape="1">
+                  <pic:blipFill>
                     <a:blip r:embed="rId17">
                       <a:extLst>
                         <a:ext uri="{28A0092B-C50C-407E-A947-70E740481C1C}">
@@ -2185,13 +2274,15 @@
                         </a:ext>
                       </a:extLst>
                     </a:blip>
-                    <a:srcRect t="1891" b="2363"/>
-                    <a:stretch/>
+                    <a:srcRect/>
+                    <a:stretch>
+                      <a:fillRect/>
+                    </a:stretch>
                   </pic:blipFill>
                   <pic:spPr bwMode="auto">
                     <a:xfrm>
                       <a:off x="0" y="0"/>
-                      <a:ext cx="5759532" cy="6008914"/>
+                      <a:ext cx="5760720" cy="6277193"/>
                     </a:xfrm>
                     <a:prstGeom prst="rect">
                       <a:avLst/>
@@ -2200,11 +2291,6 @@
                     <a:ln>
                       <a:noFill/>
                     </a:ln>
-                    <a:extLst>
-                      <a:ext uri="{53640926-AAD7-44D8-BBD7-CCE9431645EC}">
-                        <a14:shadowObscured xmlns:a14="http://schemas.microsoft.com/office/drawing/2010/main"/>
-                      </a:ext>
-                    </a:extLst>
                   </pic:spPr>
                 </pic:pic>
               </a:graphicData>
@@ -2258,7 +2344,21 @@
         <w:rPr>
           <w:lang w:val="en-US"/>
         </w:rPr>
-        <w:t xml:space="preserve">Secure Tropos’ </w:t>
+        <w:t xml:space="preserve">Secure </w:t>
+      </w:r>
+      <w:proofErr w:type="spellStart"/>
+      <w:r>
+        <w:rPr>
+          <w:lang w:val="en-US"/>
+        </w:rPr>
+        <w:t>Tropos</w:t>
+      </w:r>
+      <w:proofErr w:type="spellEnd"/>
+      <w:r>
+        <w:rPr>
+          <w:lang w:val="en-US"/>
+        </w:rPr>
+        <w:t xml:space="preserve">’ </w:t>
       </w:r>
       <w:r>
         <w:rPr>
@@ -2330,9 +2430,9 @@
         </w:rPr>
         <w:drawing>
           <wp:inline distT="0" distB="0" distL="0" distR="0">
-            <wp:extent cx="5754186" cy="6032665"/>
-            <wp:effectExtent l="0" t="0" r="0" b="6350"/>
-            <wp:docPr id="18" name="Grafik 18" descr="C:\Dokumente\Ausbildung\UT-12SS-Principles of Secure Software Design\exercises\Project Work\2012-05-xx_UT_Jan Rehwaldt_Transformation Rules Secure Tropos -- BPMN_#2 Threat Definition model_TR11.png"/>
+            <wp:extent cx="5760720" cy="6277193"/>
+            <wp:effectExtent l="0" t="0" r="0" b="9525"/>
+            <wp:docPr id="30" name="Grafik 30" descr="C:\Dokumente\ausbildung\ut-12ss-principles of secure software design\exercises\project work\2012-05-xx_UT_Jan Rehwaldt_Transformation Rules Secure Tropos -- BPMN_#2 Threat Definition model_TR11.png"/>
             <wp:cNvGraphicFramePr>
               <a:graphicFrameLocks xmlns:a="http://schemas.openxmlformats.org/drawingml/2006/main" noChangeAspect="1"/>
             </wp:cNvGraphicFramePr>
@@ -2340,12 +2440,12 @@
               <a:graphicData uri="http://schemas.openxmlformats.org/drawingml/2006/picture">
                 <pic:pic xmlns:pic="http://schemas.openxmlformats.org/drawingml/2006/picture">
                   <pic:nvPicPr>
-                    <pic:cNvPr id="0" name="Picture 15" descr="C:\Dokumente\Ausbildung\UT-12SS-Principles of Secure Software Design\exercises\Project Work\2012-05-xx_UT_Jan Rehwaldt_Transformation Rules Secure Tropos -- BPMN_#2 Threat Definition model_TR11.png"/>
+                    <pic:cNvPr id="0" name="Picture 12" descr="C:\Dokumente\ausbildung\ut-12ss-principles of secure software design\exercises\project work\2012-05-xx_UT_Jan Rehwaldt_Transformation Rules Secure Tropos -- BPMN_#2 Threat Definition model_TR11.png"/>
                     <pic:cNvPicPr>
                       <a:picLocks noChangeAspect="1" noChangeArrowheads="1"/>
                     </pic:cNvPicPr>
                   </pic:nvPicPr>
-                  <pic:blipFill rotWithShape="1">
+                  <pic:blipFill>
                     <a:blip r:embed="rId18">
                       <a:extLst>
                         <a:ext uri="{28A0092B-C50C-407E-A947-70E740481C1C}">
@@ -2353,13 +2453,15 @@
                         </a:ext>
                       </a:extLst>
                     </a:blip>
-                    <a:srcRect t="1688" b="2069"/>
-                    <a:stretch/>
+                    <a:srcRect/>
+                    <a:stretch>
+                      <a:fillRect/>
+                    </a:stretch>
                   </pic:blipFill>
                   <pic:spPr bwMode="auto">
                     <a:xfrm>
                       <a:off x="0" y="0"/>
-                      <a:ext cx="5754186" cy="6032665"/>
+                      <a:ext cx="5760720" cy="6277193"/>
                     </a:xfrm>
                     <a:prstGeom prst="rect">
                       <a:avLst/>
@@ -2368,11 +2470,6 @@
                     <a:ln>
                       <a:noFill/>
                     </a:ln>
-                    <a:extLst>
-                      <a:ext uri="{53640926-AAD7-44D8-BBD7-CCE9431645EC}">
-                        <a14:shadowObscured xmlns:a14="http://schemas.microsoft.com/office/drawing/2010/main"/>
-                      </a:ext>
-                    </a:extLst>
                   </pic:spPr>
                 </pic:pic>
               </a:graphicData>
@@ -2619,9 +2716,9 @@
         </w:rPr>
         <w:drawing>
           <wp:inline distT="0" distB="0" distL="0" distR="0">
-            <wp:extent cx="5757234" cy="6650182"/>
+            <wp:extent cx="5760720" cy="6903740"/>
             <wp:effectExtent l="0" t="0" r="0" b="0"/>
-            <wp:docPr id="19" name="Grafik 19" descr="C:\Dokumente\Ausbildung\UT-12SS-Principles of Secure Software Design\exercises\Project Work\2012-05-xx_UT_Jan Rehwaldt_Transformation Rules Secure Tropos -- BPMN_#3 Risk Treatment model_TR13.png"/>
+            <wp:docPr id="31" name="Grafik 31" descr="C:\Dokumente\ausbildung\ut-12ss-principles of secure software design\exercises\project work\2012-05-xx_UT_Jan Rehwaldt_Transformation Rules Secure Tropos -- BPMN_#3 Risk Treatment model_TR13.png"/>
             <wp:cNvGraphicFramePr>
               <a:graphicFrameLocks xmlns:a="http://schemas.openxmlformats.org/drawingml/2006/main" noChangeAspect="1"/>
             </wp:cNvGraphicFramePr>
@@ -2629,12 +2726,12 @@
               <a:graphicData uri="http://schemas.openxmlformats.org/drawingml/2006/picture">
                 <pic:pic xmlns:pic="http://schemas.openxmlformats.org/drawingml/2006/picture">
                   <pic:nvPicPr>
-                    <pic:cNvPr id="0" name="Picture 16" descr="C:\Dokumente\Ausbildung\UT-12SS-Principles of Secure Software Design\exercises\Project Work\2012-05-xx_UT_Jan Rehwaldt_Transformation Rules Secure Tropos -- BPMN_#3 Risk Treatment model_TR13.png"/>
+                    <pic:cNvPr id="0" name="Picture 13" descr="C:\Dokumente\ausbildung\ut-12ss-principles of secure software design\exercises\project work\2012-05-xx_UT_Jan Rehwaldt_Transformation Rules Secure Tropos -- BPMN_#3 Risk Treatment model_TR13.png"/>
                     <pic:cNvPicPr>
                       <a:picLocks noChangeAspect="1" noChangeArrowheads="1"/>
                     </pic:cNvPicPr>
                   </pic:nvPicPr>
-                  <pic:blipFill rotWithShape="1">
+                  <pic:blipFill>
                     <a:blip r:embed="rId20">
                       <a:extLst>
                         <a:ext uri="{28A0092B-C50C-407E-A947-70E740481C1C}">
@@ -2642,13 +2739,15 @@
                         </a:ext>
                       </a:extLst>
                     </a:blip>
-                    <a:srcRect t="1721" b="1893"/>
-                    <a:stretch/>
+                    <a:srcRect/>
+                    <a:stretch>
+                      <a:fillRect/>
+                    </a:stretch>
                   </pic:blipFill>
                   <pic:spPr bwMode="auto">
                     <a:xfrm>
                       <a:off x="0" y="0"/>
-                      <a:ext cx="5760720" cy="6654208"/>
+                      <a:ext cx="5760720" cy="6903740"/>
                     </a:xfrm>
                     <a:prstGeom prst="rect">
                       <a:avLst/>
@@ -2657,11 +2756,6 @@
                     <a:ln>
                       <a:noFill/>
                     </a:ln>
-                    <a:extLst>
-                      <a:ext uri="{53640926-AAD7-44D8-BBD7-CCE9431645EC}">
-                        <a14:shadowObscured xmlns:a14="http://schemas.microsoft.com/office/drawing/2010/main"/>
-                      </a:ext>
-                    </a:extLst>
                   </pic:spPr>
                 </pic:pic>
               </a:graphicData>
@@ -2710,7 +2804,21 @@
           <w:lang w:val="en-US"/>
         </w:rPr>
         <w:tab/>
-        <w:t xml:space="preserve">Secure Tropos’ </w:t>
+        <w:t xml:space="preserve">Secure </w:t>
+      </w:r>
+      <w:proofErr w:type="spellStart"/>
+      <w:r>
+        <w:rPr>
+          <w:lang w:val="en-US"/>
+        </w:rPr>
+        <w:t>Tropos</w:t>
+      </w:r>
+      <w:proofErr w:type="spellEnd"/>
+      <w:r>
+        <w:rPr>
+          <w:lang w:val="en-US"/>
+        </w:rPr>
+        <w:t xml:space="preserve">’ </w:t>
       </w:r>
       <w:r>
         <w:rPr>
@@ -2775,9 +2883,9 @@
         </w:rPr>
         <w:drawing>
           <wp:inline distT="0" distB="0" distL="0" distR="0">
-            <wp:extent cx="5757234" cy="6626431"/>
-            <wp:effectExtent l="0" t="0" r="0" b="3175"/>
-            <wp:docPr id="20" name="Grafik 20" descr="C:\Dokumente\Ausbildung\UT-12SS-Principles of Secure Software Design\exercises\Project Work\2012-05-xx_UT_Jan Rehwaldt_Transformation Rules Secure Tropos -- BPMN_#3 Risk Treatment model_TR14.png"/>
+            <wp:extent cx="5760720" cy="6903740"/>
+            <wp:effectExtent l="0" t="0" r="0" b="0"/>
+            <wp:docPr id="32" name="Grafik 32" descr="C:\Dokumente\ausbildung\ut-12ss-principles of secure software design\exercises\project work\2012-05-xx_UT_Jan Rehwaldt_Transformation Rules Secure Tropos -- BPMN_#3 Risk Treatment model_TR14.png"/>
             <wp:cNvGraphicFramePr>
               <a:graphicFrameLocks xmlns:a="http://schemas.openxmlformats.org/drawingml/2006/main" noChangeAspect="1"/>
             </wp:cNvGraphicFramePr>
@@ -2785,12 +2893,12 @@
               <a:graphicData uri="http://schemas.openxmlformats.org/drawingml/2006/picture">
                 <pic:pic xmlns:pic="http://schemas.openxmlformats.org/drawingml/2006/picture">
                   <pic:nvPicPr>
-                    <pic:cNvPr id="0" name="Picture 17" descr="C:\Dokumente\Ausbildung\UT-12SS-Principles of Secure Software Design\exercises\Project Work\2012-05-xx_UT_Jan Rehwaldt_Transformation Rules Secure Tropos -- BPMN_#3 Risk Treatment model_TR14.png"/>
+                    <pic:cNvPr id="0" name="Picture 14" descr="C:\Dokumente\ausbildung\ut-12ss-principles of secure software design\exercises\project work\2012-05-xx_UT_Jan Rehwaldt_Transformation Rules Secure Tropos -- BPMN_#3 Risk Treatment model_TR14.png"/>
                     <pic:cNvPicPr>
                       <a:picLocks noChangeAspect="1" noChangeArrowheads="1"/>
                     </pic:cNvPicPr>
                   </pic:nvPicPr>
-                  <pic:blipFill rotWithShape="1">
+                  <pic:blipFill>
                     <a:blip r:embed="rId21">
                       <a:extLst>
                         <a:ext uri="{28A0092B-C50C-407E-A947-70E740481C1C}">
@@ -2798,13 +2906,15 @@
                         </a:ext>
                       </a:extLst>
                     </a:blip>
-                    <a:srcRect t="1893" b="2066"/>
-                    <a:stretch/>
+                    <a:srcRect/>
+                    <a:stretch>
+                      <a:fillRect/>
+                    </a:stretch>
                   </pic:blipFill>
                   <pic:spPr bwMode="auto">
                     <a:xfrm>
                       <a:off x="0" y="0"/>
-                      <a:ext cx="5760720" cy="6630443"/>
+                      <a:ext cx="5760720" cy="6903740"/>
                     </a:xfrm>
                     <a:prstGeom prst="rect">
                       <a:avLst/>
@@ -2813,11 +2923,6 @@
                     <a:ln>
                       <a:noFill/>
                     </a:ln>
-                    <a:extLst>
-                      <a:ext uri="{53640926-AAD7-44D8-BBD7-CCE9431645EC}">
-                        <a14:shadowObscured xmlns:a14="http://schemas.microsoft.com/office/drawing/2010/main"/>
-                      </a:ext>
-                    </a:extLst>
                   </pic:spPr>
                 </pic:pic>
               </a:graphicData>
@@ -2866,7 +2971,21 @@
           <w:lang w:val="en-US"/>
         </w:rPr>
         <w:tab/>
-        <w:t xml:space="preserve">Secure Tropos’ </w:t>
+        <w:t xml:space="preserve">Secure </w:t>
+      </w:r>
+      <w:proofErr w:type="spellStart"/>
+      <w:r>
+        <w:rPr>
+          <w:lang w:val="en-US"/>
+        </w:rPr>
+        <w:t>Tropos</w:t>
+      </w:r>
+      <w:proofErr w:type="spellEnd"/>
+      <w:r>
+        <w:rPr>
+          <w:lang w:val="en-US"/>
+        </w:rPr>
+        <w:t xml:space="preserve">’ </w:t>
       </w:r>
       <w:r>
         <w:rPr>
@@ -2930,9 +3049,9 @@
         </w:rPr>
         <w:drawing>
           <wp:inline distT="0" distB="0" distL="0" distR="0">
-            <wp:extent cx="5757236" cy="6650182"/>
+            <wp:extent cx="5760720" cy="6903740"/>
             <wp:effectExtent l="0" t="0" r="0" b="0"/>
-            <wp:docPr id="21" name="Grafik 21" descr="C:\Dokumente\Ausbildung\UT-12SS-Principles of Secure Software Design\exercises\Project Work\2012-05-xx_UT_Jan Rehwaldt_Transformation Rules Secure Tropos -- BPMN_#3 Risk Treatment model_TR15.png"/>
+            <wp:docPr id="33" name="Grafik 33" descr="C:\Dokumente\ausbildung\ut-12ss-principles of secure software design\exercises\project work\2012-05-xx_UT_Jan Rehwaldt_Transformation Rules Secure Tropos -- BPMN_#3 Risk Treatment model_TR15.png"/>
             <wp:cNvGraphicFramePr>
               <a:graphicFrameLocks xmlns:a="http://schemas.openxmlformats.org/drawingml/2006/main" noChangeAspect="1"/>
             </wp:cNvGraphicFramePr>
@@ -2940,12 +3059,12 @@
               <a:graphicData uri="http://schemas.openxmlformats.org/drawingml/2006/picture">
                 <pic:pic xmlns:pic="http://schemas.openxmlformats.org/drawingml/2006/picture">
                   <pic:nvPicPr>
-                    <pic:cNvPr id="0" name="Picture 18" descr="C:\Dokumente\Ausbildung\UT-12SS-Principles of Secure Software Design\exercises\Project Work\2012-05-xx_UT_Jan Rehwaldt_Transformation Rules Secure Tropos -- BPMN_#3 Risk Treatment model_TR15.png"/>
+                    <pic:cNvPr id="0" name="Picture 15" descr="C:\Dokumente\ausbildung\ut-12ss-principles of secure software design\exercises\project work\2012-05-xx_UT_Jan Rehwaldt_Transformation Rules Secure Tropos -- BPMN_#3 Risk Treatment model_TR15.png"/>
                     <pic:cNvPicPr>
                       <a:picLocks noChangeAspect="1" noChangeArrowheads="1"/>
                     </pic:cNvPicPr>
                   </pic:nvPicPr>
-                  <pic:blipFill rotWithShape="1">
+                  <pic:blipFill>
                     <a:blip r:embed="rId22">
                       <a:extLst>
                         <a:ext uri="{28A0092B-C50C-407E-A947-70E740481C1C}">
@@ -2953,13 +3072,15 @@
                         </a:ext>
                       </a:extLst>
                     </a:blip>
-                    <a:srcRect t="1721" b="1893"/>
-                    <a:stretch/>
+                    <a:srcRect/>
+                    <a:stretch>
+                      <a:fillRect/>
+                    </a:stretch>
                   </pic:blipFill>
                   <pic:spPr bwMode="auto">
                     <a:xfrm>
                       <a:off x="0" y="0"/>
-                      <a:ext cx="5760720" cy="6654206"/>
+                      <a:ext cx="5760720" cy="6903740"/>
                     </a:xfrm>
                     <a:prstGeom prst="rect">
                       <a:avLst/>
@@ -2968,11 +3089,6 @@
                     <a:ln>
                       <a:noFill/>
                     </a:ln>
-                    <a:extLst>
-                      <a:ext uri="{53640926-AAD7-44D8-BBD7-CCE9431645EC}">
-                        <a14:shadowObscured xmlns:a14="http://schemas.microsoft.com/office/drawing/2010/main"/>
-                      </a:ext>
-                    </a:extLst>
                   </pic:spPr>
                 </pic:pic>
               </a:graphicData>
@@ -2980,6 +3096,8 @@
           </wp:inline>
         </w:drawing>
       </w:r>
+      <w:bookmarkStart w:id="0" w:name="_GoBack"/>
+      <w:bookmarkEnd w:id="0"/>
     </w:p>
     <w:p>
       <w:pPr>
@@ -3199,9 +3317,6 @@
         </w:tabs>
         <w:spacing w:before="200" w:after="0"/>
         <w:jc w:val="both"/>
-        <w:rPr>
-          <w:lang w:val="en-US"/>
-        </w:rPr>
       </w:pPr>
       <w:r>
         <w:rPr>
@@ -3270,8 +3385,6 @@
         </w:rPr>
         <w:t>.</w:t>
       </w:r>
-      <w:bookmarkStart w:id="0" w:name="_GoBack"/>
-      <w:bookmarkEnd w:id="0"/>
     </w:p>
     <w:p>
       <w:pPr>

</xml_diff>